<commit_message>
Final version almost ready for HW
We set all the naming constraints, we should just check the report and code for ex1
</commit_message>
<xml_diff>
--- a/HW2/Report_HW2.docx
+++ b/HW2/Report_HW2.docx
@@ -1225,7 +1225,7 @@
                 <w:szCs w:val="18"/>
                 <w:highlight w:val="none"/>
               </w:rPr>
-              <w:t xml:space="preserve"> 0.04</w:t>
+              <w:t xml:space="preserve"> 0.032</w:t>
             </w:r>
             <w:r>
               <w:rPr>
@@ -1258,7 +1258,7 @@
                 <w:szCs w:val="18"/>
                 <w:highlight w:val="none"/>
               </w:rPr>
-              <w:t xml:space="preserve">0.04</w:t>
+              <w:t xml:space="preserve">0.032</w:t>
             </w:r>
             <w:r>
               <w:rPr>
@@ -1292,14 +1292,7 @@
                 <w:szCs w:val="18"/>
                 <w:highlight w:val="none"/>
               </w:rPr>
-              <w:t xml:space="preserve">25</w:t>
-            </w:r>
-            <w:r>
-              <w:rPr>
-                <w:sz w:val="18"/>
-                <w:szCs w:val="18"/>
-                <w:highlight w:val="none"/>
-              </w:rPr>
+              <w:t xml:space="preserve">31</w:t>
             </w:r>
             <w:r/>
           </w:p>
@@ -1326,14 +1319,7 @@
                 <w:szCs w:val="18"/>
                 <w:highlight w:val="none"/>
               </w:rPr>
-              <w:t xml:space="preserve">20</w:t>
-            </w:r>
-            <w:r>
-              <w:rPr>
-                <w:sz w:val="18"/>
-                <w:szCs w:val="18"/>
-                <w:highlight w:val="none"/>
-              </w:rPr>
+              <w:t xml:space="preserve">80</w:t>
             </w:r>
             <w:r/>
           </w:p>
@@ -1360,7 +1346,7 @@
                 <w:szCs w:val="18"/>
                 <w:highlight w:val="none"/>
               </w:rPr>
-              <w:t xml:space="preserve">4000</w:t>
+              <w:t xml:space="preserve">8000</w:t>
             </w:r>
             <w:r>
               <w:rPr>
@@ -1837,15 +1823,8 @@
               <w:rPr>
                 <w:sz w:val="18"/>
                 <w:szCs w:val="18"/>
-                <w:highlight w:val="none"/>
               </w:rPr>
-              <w:t xml:space="preserve">1.e-9</w:t>
-            </w:r>
-            <w:r>
-              <w:rPr>
-                <w:sz w:val="18"/>
-                <w:szCs w:val="18"/>
-              </w:rPr>
+              <w:t xml:space="preserve">0.001</w:t>
             </w:r>
             <w:r/>
           </w:p>
@@ -1870,15 +1849,8 @@
               <w:rPr>
                 <w:sz w:val="18"/>
                 <w:szCs w:val="18"/>
-                <w:highlight w:val="none"/>
               </w:rPr>
-              <w:t xml:space="preserve">60</w:t>
-            </w:r>
-            <w:r>
-              <w:rPr>
-                <w:sz w:val="18"/>
-                <w:szCs w:val="18"/>
-              </w:rPr>
+              <w:t xml:space="preserve">70</w:t>
             </w:r>
             <w:r/>
           </w:p>
@@ -1910,6 +1882,7 @@
           <w:szCs w:val="20"/>
           <w:highlight w:val="none"/>
         </w:rPr>
+        <w:t xml:space="preserve"> as different strategies to meet the constraints.</w:t>
       </w:r>
       <w:r/>
     </w:p>
@@ -1937,7 +1910,7 @@
           <w:szCs w:val="20"/>
           <w:rtl w:val="0"/>
         </w:rPr>
-        <w:t xml:space="preserve">And our model ends up with the following constraints met:</w:t>
+        <w:t xml:space="preserve">Our model ends up with the following constraints table:</w:t>
       </w:r>
       <w:r>
         <w:rPr>
@@ -1958,6 +1931,7 @@
       <w:tblGrid>
         <w:gridCol w:w="1701"/>
         <w:gridCol w:w="1843"/>
+        <w:gridCol w:w="2126"/>
         <w:gridCol w:w="2126"/>
       </w:tblGrid>
       <w:tr>
@@ -2050,6 +2024,7 @@
                 <w:sz w:val="16"/>
                 <w:szCs w:val="16"/>
                 <w:highlight w:val="none"/>
+                <w14:ligatures w14:val="none"/>
               </w:rPr>
             </w:pPr>
             <w:r>
@@ -2060,15 +2035,92 @@
                 <w:szCs w:val="16"/>
                 <w:highlight w:val="none"/>
               </w:rPr>
-              <w:t xml:space="preserve">Model size</w:t>
             </w:r>
             <w:r>
               <w:rPr>
+                <w:b/>
+                <w:bCs/>
                 <w:sz w:val="16"/>
                 <w:szCs w:val="16"/>
+                <w:highlight w:val="none"/>
+              </w:rPr>
+              <w:t xml:space="preserve">Original TFLite Model size</w:t>
+            </w:r>
+            <w:r>
+              <w:rPr>
+                <w:b/>
+                <w:bCs/>
+                <w:sz w:val="16"/>
+                <w:szCs w:val="16"/>
+                <w:highlight w:val="none"/>
               </w:rPr>
             </w:r>
-            <w:r/>
+            <w:r>
+              <w:rPr>
+                <w:b/>
+                <w:bCs/>
+                <w:sz w:val="16"/>
+                <w:szCs w:val="16"/>
+                <w:highlight w:val="none"/>
+              </w:rPr>
+            </w:r>
+          </w:p>
+        </w:tc>
+        <w:tc>
+          <w:tcPr>
+            <w:tcW w:w="2126" w:type="dxa"/>
+            <w:textDirection w:val="lrTb"/>
+            <w:noWrap w:val="false"/>
+          </w:tcPr>
+          <w:p>
+            <w:pPr>
+              <w:jc w:val="center"/>
+              <w:spacing w:after="200" w:line="276" w:lineRule="auto"/>
+              <w:rPr>
+                <w:b/>
+                <w:bCs/>
+                <w:sz w:val="16"/>
+                <w:szCs w:val="16"/>
+                <w:highlight w:val="none"/>
+              </w:rPr>
+            </w:pPr>
+            <w:r>
+              <w:rPr>
+                <w:b/>
+                <w:bCs/>
+                <w:sz w:val="16"/>
+                <w:szCs w:val="16"/>
+                <w:highlight w:val="none"/>
+              </w:rPr>
+            </w:r>
+            <w:r>
+              <w:rPr>
+                <w:b/>
+                <w:bCs/>
+                <w:sz w:val="16"/>
+                <w:szCs w:val="16"/>
+                <w:highlight w:val="none"/>
+              </w:rPr>
+              <w:t xml:space="preserve">ZIP TFLite Size</w:t>
+            </w:r>
+            <w:r>
+              <w:rPr>
+                <w:b/>
+                <w:bCs/>
+                <w:sz w:val="16"/>
+                <w:szCs w:val="16"/>
+                <w:highlight w:val="none"/>
+              </w:rPr>
+            </w:r>
+            <w:r>
+              <w:rPr>
+                <w:b/>
+                <w:bCs/>
+                <w:sz w:val="16"/>
+                <w:szCs w:val="16"/>
+                <w:highlight w:val="none"/>
+              </w:rPr>
+            </w:r>
           </w:p>
         </w:tc>
       </w:tr>
@@ -2096,7 +2148,7 @@
                 <w:szCs w:val="16"/>
                 <w:highlight w:val="none"/>
               </w:rPr>
-              <w:t xml:space="preserve">97.5%</w:t>
+              <w:t xml:space="preserve">98.0%</w:t>
             </w:r>
             <w:r>
               <w:rPr>
@@ -2129,7 +2181,7 @@
                 <w:szCs w:val="16"/>
                 <w:highlight w:val="none"/>
               </w:rPr>
-              <w:t xml:space="preserve"> 4.9 ms</w:t>
+              <w:t xml:space="preserve"> 4.7 ms</w:t>
             </w:r>
             <w:r>
               <w:rPr>
@@ -2171,6 +2223,52 @@
               </w:rPr>
             </w:r>
             <w:r/>
+          </w:p>
+        </w:tc>
+        <w:tc>
+          <w:tcPr>
+            <w:tcW w:w="2126" w:type="dxa"/>
+            <w:textDirection w:val="lrTb"/>
+            <w:noWrap w:val="false"/>
+          </w:tcPr>
+          <w:p>
+            <w:pPr>
+              <w:jc w:val="center"/>
+              <w:rPr>
+                <w:sz w:val="16"/>
+                <w:szCs w:val="16"/>
+                <w:highlight w:val="none"/>
+              </w:rPr>
+            </w:pPr>
+            <w:r>
+              <w:rPr>
+                <w:sz w:val="16"/>
+                <w:szCs w:val="16"/>
+                <w:highlight w:val="none"/>
+              </w:rPr>
+            </w:r>
+            <w:r>
+              <w:rPr>
+                <w:sz w:val="16"/>
+                <w:szCs w:val="16"/>
+                <w:highlight w:val="none"/>
+              </w:rPr>
+              <w:t xml:space="preserve">14.07 kB</w:t>
+            </w:r>
+            <w:r>
+              <w:rPr>
+                <w:sz w:val="16"/>
+                <w:szCs w:val="16"/>
+                <w:highlight w:val="none"/>
+              </w:rPr>
+            </w:r>
+            <w:r>
+              <w:rPr>
+                <w:sz w:val="16"/>
+                <w:szCs w:val="16"/>
+                <w:highlight w:val="none"/>
+              </w:rPr>
+            </w:r>
           </w:p>
         </w:tc>
       </w:tr>
@@ -2223,16 +2321,25 @@
       <w:pPr>
         <w:spacing w:after="200" w:line="276" w:lineRule="auto"/>
         <w:rPr>
+          <w:sz w:val="20"/>
+          <w:szCs w:val="20"/>
           <w:highlight w:val="none"/>
         </w:rPr>
       </w:pPr>
       <w:r>
         <w:rPr>
+          <w:sz w:val="20"/>
+          <w:szCs w:val="20"/>
           <w:rtl w:val="0"/>
         </w:rPr>
         <w:t xml:space="preserve">In order to complete this laboratory, we designed a simple script as follows:</w:t>
       </w:r>
-      <w:r/>
+      <w:r>
+        <w:rPr>
+          <w:sz w:val="20"/>
+          <w:szCs w:val="20"/>
+        </w:rPr>
+      </w:r>
     </w:p>
     <w:p>
       <w:pPr>
@@ -2245,22 +2352,33 @@
         <w:rPr>
           <w:b/>
           <w:bCs/>
+          <w:sz w:val="20"/>
+          <w:szCs w:val="20"/>
         </w:rPr>
       </w:pPr>
       <w:r>
         <w:rPr>
+          <w:sz w:val="20"/>
+          <w:szCs w:val="20"/>
           <w:highlight w:val="none"/>
           <w:rtl w:val="0"/>
         </w:rPr>
-        <w:t xml:space="preserve">At the beginning of time, the system is not monitoring and it is receiveing the input stream as an audio, calling the callback function</w:t>
+        <w:t xml:space="preserve">At the beginning of time, the system is not monitoring and it is receiving the input stream as an audio, calling the callback function</w:t>
       </w:r>
       <w:r>
         <w:rPr>
+          <w:sz w:val="20"/>
+          <w:szCs w:val="20"/>
           <w:highlight w:val="none"/>
           <w:rtl w:val="0"/>
         </w:rPr>
       </w:r>
-      <w:r/>
+      <w:r>
+        <w:rPr>
+          <w:sz w:val="20"/>
+          <w:szCs w:val="20"/>
+        </w:rPr>
+      </w:r>
     </w:p>
     <w:p>
       <w:pPr>
@@ -2273,10 +2391,14 @@
         <w:rPr>
           <w:b/>
           <w:bCs/>
+          <w:sz w:val="20"/>
+          <w:szCs w:val="20"/>
         </w:rPr>
       </w:pPr>
       <w:r>
         <w:rPr>
+          <w:sz w:val="20"/>
+          <w:szCs w:val="20"/>
           <w:highlight w:val="none"/>
           <w:rtl w:val="0"/>
         </w:rPr>
@@ -2284,11 +2406,18 @@
       </w:r>
       <w:r>
         <w:rPr>
+          <w:sz w:val="20"/>
+          <w:szCs w:val="20"/>
           <w:highlight w:val="none"/>
           <w:rtl w:val="0"/>
         </w:rPr>
       </w:r>
-      <w:r/>
+      <w:r>
+        <w:rPr>
+          <w:sz w:val="20"/>
+          <w:szCs w:val="20"/>
+        </w:rPr>
+      </w:r>
     </w:p>
     <w:p>
       <w:pPr>
@@ -2301,22 +2430,33 @@
         <w:rPr>
           <w:b/>
           <w:bCs/>
+          <w:sz w:val="20"/>
+          <w:szCs w:val="20"/>
         </w:rPr>
       </w:pPr>
       <w:r>
         <w:rPr>
+          <w:sz w:val="20"/>
+          <w:szCs w:val="20"/>
           <w:highlight w:val="none"/>
           <w:rtl w:val="0"/>
         </w:rPr>
-        <w:t xml:space="preserve">When there is noise, we use the function “calculate_next_state_FSM” to calculate if a “go” or “stop” is received, by invoking the tflite model and testing if the predicted laber for go or stop is higher than the given threshold of 95%</w:t>
+        <w:t xml:space="preserve">When there is noise, we use the function “calculate_next_state_FSM” to calculate if a “go” or “stop” is received, by invoking the tflite model and testing if the predicted label for go or stop is higher than the given threshold of 95%</w:t>
       </w:r>
       <w:r>
         <w:rPr>
+          <w:sz w:val="20"/>
+          <w:szCs w:val="20"/>
           <w:highlight w:val="none"/>
           <w:rtl w:val="0"/>
         </w:rPr>
       </w:r>
-      <w:r/>
+      <w:r>
+        <w:rPr>
+          <w:sz w:val="20"/>
+          <w:szCs w:val="20"/>
+        </w:rPr>
+      </w:r>
     </w:p>
     <w:p>
       <w:pPr>
@@ -2329,10 +2469,14 @@
         <w:rPr>
           <w:b/>
           <w:bCs/>
+          <w:sz w:val="20"/>
+          <w:szCs w:val="20"/>
         </w:rPr>
       </w:pPr>
       <w:r>
         <w:rPr>
+          <w:sz w:val="20"/>
+          <w:szCs w:val="20"/>
           <w:highlight w:val="none"/>
           <w:rtl w:val="0"/>
         </w:rPr>
@@ -2340,11 +2484,18 @@
       </w:r>
       <w:r>
         <w:rPr>
+          <w:sz w:val="20"/>
+          <w:szCs w:val="20"/>
           <w:highlight w:val="none"/>
           <w:rtl w:val="0"/>
         </w:rPr>
       </w:r>
-      <w:r/>
+      <w:r>
+        <w:rPr>
+          <w:sz w:val="20"/>
+          <w:szCs w:val="20"/>
+        </w:rPr>
+      </w:r>
     </w:p>
     <w:p>
       <w:pPr>
@@ -2357,22 +2508,33 @@
         <w:rPr>
           <w:b/>
           <w:bCs/>
+          <w:sz w:val="20"/>
+          <w:szCs w:val="20"/>
         </w:rPr>
       </w:pPr>
       <w:r>
         <w:rPr>
+          <w:sz w:val="20"/>
+          <w:szCs w:val="20"/>
           <w:highlight w:val="none"/>
           <w:rtl w:val="0"/>
         </w:rPr>
-        <w:t xml:space="preserve">If there is silence or there is an unrecognised sound or when the predicted label is not higher than the threshold, the global variable “state” remains unchanged.</w:t>
+        <w:t xml:space="preserve">If there is silence or there is an unrecognized sound or when the predicted label is not higher than the threshold, the global variable “state” remains unchanged.</w:t>
       </w:r>
       <w:r>
         <w:rPr>
+          <w:sz w:val="20"/>
+          <w:szCs w:val="20"/>
           <w:highlight w:val="none"/>
           <w:rtl w:val="0"/>
         </w:rPr>
       </w:r>
-      <w:r/>
+      <w:r>
+        <w:rPr>
+          <w:sz w:val="20"/>
+          <w:szCs w:val="20"/>
+        </w:rPr>
+      </w:r>
     </w:p>
     <w:p>
       <w:pPr>

</xml_diff>